<commit_message>
Added a pdf for tasks 1 and 2.
</commit_message>
<xml_diff>
--- a/Assignment-WorklistAlgorithm/ALMondragon_DFA_Worklist_Alg.docx
+++ b/Assignment-WorklistAlgorithm/ALMondragon_DFA_Worklist_Alg.docx
@@ -1282,6 +1282,56 @@
       <w:proofErr w:type="gramEnd"/>
       <w:r>
         <w:t xml:space="preserve"> guaranteeing a point of termination within the algorithm with a guaranteed solution. </w:t>
+      </w:r>
+    </w:p>
+    <w:p>
+      <w:pPr>
+        <w:pStyle w:val="ListParagraph"/>
+        <w:numPr>
+          <w:ilvl w:val="0"/>
+          <w:numId w:val="2"/>
+        </w:numPr>
+      </w:pPr>
+      <w:r>
+        <w:t>Answer can be found in df.py</w:t>
+      </w:r>
+    </w:p>
+    <w:p>
+      <w:pPr>
+        <w:pStyle w:val="ListParagraph"/>
+        <w:numPr>
+          <w:ilvl w:val="0"/>
+          <w:numId w:val="2"/>
+        </w:numPr>
+      </w:pPr>
+      <w:r>
+        <w:t xml:space="preserve">Answer can </w:t>
+      </w:r>
+      <w:proofErr w:type="gramStart"/>
+      <w:r>
+        <w:t>found</w:t>
+      </w:r>
+      <w:proofErr w:type="gramEnd"/>
+      <w:r>
+        <w:t xml:space="preserve"> in df.p</w:t>
+      </w:r>
+      <w:r>
+        <w:t>y</w:t>
+      </w:r>
+    </w:p>
+    <w:p>
+      <w:pPr>
+        <w:pStyle w:val="ListParagraph"/>
+        <w:numPr>
+          <w:ilvl w:val="0"/>
+          <w:numId w:val="2"/>
+        </w:numPr>
+      </w:pPr>
+      <w:r>
+        <w:t>Answer can be found in /test</w:t>
+      </w:r>
+      <w:r>
+        <w:t xml:space="preserve"> directory.</w:t>
       </w:r>
     </w:p>
     <w:p>
@@ -2091,6 +2141,7 @@
   <w:style w:type="character" w:default="1" w:styleId="DefaultParagraphFont">
     <w:name w:val="Default Paragraph Font"/>
     <w:uiPriority w:val="1"/>
+    <w:semiHidden/>
     <w:unhideWhenUsed/>
   </w:style>
   <w:style w:type="table" w:default="1" w:styleId="TableNormal">

</xml_diff>